<commit_message>
Third to last assignment
</commit_message>
<xml_diff>
--- a/classes/CYBR320/week9/CYBR320_week9-1_Chad_Ballay.docx
+++ b/classes/CYBR320/week9/CYBR320_week9-1_Chad_Ballay.docx
@@ -190,11 +190,9 @@
       <w:r>
         <w:t xml:space="preserve">But this is all predicated on the idea that the relationship with the C-suite level requires some priming before going full on.  If that relationship is already </w:t>
       </w:r>
-      <w:proofErr w:type="gramStart"/>
-      <w:r>
-        <w:t>there</w:t>
-      </w:r>
-      <w:proofErr w:type="gramEnd"/>
+      <w:r>
+        <w:t>there,</w:t>
+      </w:r>
       <w:r>
         <w:t xml:space="preserve"> then most of the tests I can think of are around testing the </w:t>
       </w:r>

</xml_diff>